<commit_message>
First commit of the application itself. Created the main screen + add and remove list items. UI tests also included
</commit_message>
<xml_diff>
--- a/Docs/Vision statement.docx
+++ b/Docs/Vision statement.docx
@@ -95,7 +95,19 @@
         <w:rPr>
           <w:sz w:val="24"/>
         </w:rPr>
-        <w:t>extra cost. With this application, people on the same flight can connect with each other, from the moment they get their random seat given by the company, but they can negotiate the seats even in</w:t>
+        <w:t xml:space="preserve">extra cost. With this application, people on the same flight can connect with each other, from the moment they get their random seat given by the </w:t>
+      </w:r>
+      <w:r>
+        <w:rPr>
+          <w:sz w:val="24"/>
+        </w:rPr>
+        <w:t>airline</w:t>
+      </w:r>
+      <w:r>
+        <w:rPr>
+          <w:sz w:val="24"/>
+        </w:rPr>
+        <w:t>, but they can negotiate the seats even in flight</w:t>
       </w:r>
       <w:bookmarkStart w:id="2" w:name="_GoBack"/>
       <w:bookmarkEnd w:id="2"/>
@@ -103,7 +115,7 @@
         <w:rPr>
           <w:sz w:val="24"/>
         </w:rPr>
-        <w:t xml:space="preserve"> flight. </w:t>
+        <w:t xml:space="preserve">. </w:t>
       </w:r>
       <w:r>
         <w:rPr>

</xml_diff>